<commit_message>
feat: Eliminación completa de todas las referencias a CSRF en el backend y actualizar la documentación para reflejar cambios en la seguridad.
</commit_message>
<xml_diff>
--- a/docs/DocumentacionGestionDeTareas.docx
+++ b/docs/DocumentacionGestionDeTareas.docx
@@ -1253,13 +1253,13 @@
         <w:rPr>
           <w:lang w:val="es-ES"/>
         </w:rPr>
-        <w:t>, utilizando MongoDB como base de datos. Incluye autenticación segura, protección CSRF, validación robusta y una interfaz moderna y responsiva.</w:t>
+        <w:t>, utilizando MongoDB como base de datos. Incluye autenticación segura, validación robusta y una interfaz moderna y responsiva.</w:t>
       </w:r>
     </w:p>
     <w:p>
       <w:r>
         <w:pict w14:anchorId="203C59C9">
-          <v:rect id="_x0000_i1027" style="width:0;height:1.5pt" o:hralign="center" o:hrstd="t" o:hr="t"/>
+          <v:rect id="_x0000_i1026" style="width:0;height:1.5pt" o:hralign="center" o:hrstd="t" o:hr="t"/>
         </w:pict>
       </w:r>
       <w:bookmarkStart w:id="3" w:name="manual-de-usuario"/>
@@ -1484,6 +1484,7 @@
         <w:rPr>
           <w:lang w:val="es-ES"/>
         </w:rPr>
+        <w:lastRenderedPageBreak/>
         <w:t xml:space="preserve">2.2 </w:t>
       </w:r>
       <w:proofErr w:type="spellStart"/>
@@ -1701,7 +1702,7 @@
         <w:rPr>
           <w:lang w:val="es-ES"/>
         </w:rPr>
-        <w:t xml:space="preserve"> registra todas las peticiones importantes. - Los errores y accesos no autorizados quedan registrados en consola. - El sistema está protegido contra CSRF y requiere autenticación para acceder a datos sensibles.</w:t>
+        <w:t xml:space="preserve"> registra todas las peticiones importantes. - Los errores y accesos no autorizados quedan registrados en consola. - El sistema requiere autenticación para acceder a datos sensibles.</w:t>
       </w:r>
     </w:p>
     <w:p>
@@ -1710,7 +1711,7 @@
       </w:pPr>
       <w:r>
         <w:pict w14:anchorId="464D3A14">
-          <v:rect id="_x0000_i1028" style="width:0;height:1.5pt" o:hralign="center" o:hrstd="t" o:hr="t"/>
+          <v:rect id="_x0000_i1027" style="width:0;height:1.5pt" o:hralign="center" o:hrstd="t" o:hr="t"/>
         </w:pict>
       </w:r>
     </w:p>
@@ -2139,7 +2140,7 @@
         <w:rPr>
           <w:lang w:val="es-ES"/>
         </w:rPr>
-        <w:t xml:space="preserve"> Implementa CSRF, CORS, JWT y validación de datos con </w:t>
+        <w:t xml:space="preserve"> Implementa CORS, JWT y validación de datos con </w:t>
       </w:r>
       <w:proofErr w:type="spellStart"/>
       <w:r>
@@ -2320,6 +2321,7 @@
         <w:pStyle w:val="Ttulo2"/>
       </w:pPr>
       <w:r>
+        <w:lastRenderedPageBreak/>
         <w:t>4. Backend</w:t>
       </w:r>
     </w:p>
@@ -2632,33 +2634,6 @@
     </w:p>
     <w:p>
       <w:pPr>
-        <w:pStyle w:val="Compact"/>
-        <w:numPr>
-          <w:ilvl w:val="0"/>
-          <w:numId w:val="4"/>
-        </w:numPr>
-        <w:ind w:left="1080"/>
-        <w:rPr>
-          <w:lang w:val="es-ES"/>
-        </w:rPr>
-      </w:pPr>
-      <w:r>
-        <w:rPr>
-          <w:b/>
-          <w:bCs/>
-          <w:lang w:val="es-ES"/>
-        </w:rPr>
-        <w:t>CSURF:</w:t>
-      </w:r>
-      <w:r>
-        <w:rPr>
-          <w:lang w:val="es-ES"/>
-        </w:rPr>
-        <w:t xml:space="preserve"> Protección contra ataques CSRF.</w:t>
-      </w:r>
-    </w:p>
-    <w:p>
-      <w:pPr>
         <w:pStyle w:val="Ttulo3"/>
         <w:ind w:left="360"/>
       </w:pPr>
@@ -3392,6 +3367,7 @@
       <w:bookmarkStart w:id="13" w:name="seguridad-y-buenas-prácticas"/>
       <w:bookmarkEnd w:id="12"/>
       <w:r>
+        <w:lastRenderedPageBreak/>
         <w:t xml:space="preserve">4.4 </w:t>
       </w:r>
       <w:proofErr w:type="spellStart"/>
@@ -3415,33 +3391,6 @@
         <w:t>Prácticas</w:t>
       </w:r>
       <w:proofErr w:type="spellEnd"/>
-    </w:p>
-    <w:p>
-      <w:pPr>
-        <w:pStyle w:val="Compact"/>
-        <w:numPr>
-          <w:ilvl w:val="0"/>
-          <w:numId w:val="7"/>
-        </w:numPr>
-        <w:ind w:left="1080"/>
-        <w:rPr>
-          <w:lang w:val="es-ES"/>
-        </w:rPr>
-      </w:pPr>
-      <w:r>
-        <w:rPr>
-          <w:b/>
-          <w:bCs/>
-          <w:lang w:val="es-ES"/>
-        </w:rPr>
-        <w:t>CSRF:</w:t>
-      </w:r>
-      <w:r>
-        <w:rPr>
-          <w:lang w:val="es-ES"/>
-        </w:rPr>
-        <w:t xml:space="preserve"> Implementado con CSURF y cookies.</w:t>
-      </w:r>
     </w:p>
     <w:p>
       <w:pPr>
@@ -3982,7 +3931,7 @@
       </w:pPr>
       <w:r>
         <w:pict w14:anchorId="4588E779">
-          <v:rect id="_x0000_i1029" style="width:0;height:1.5pt" o:hralign="center" o:hrstd="t" o:hr="t"/>
+          <v:rect id="_x0000_i1028" style="width:0;height:1.5pt" o:hralign="center" o:hrstd="t" o:hr="t"/>
         </w:pict>
       </w:r>
     </w:p>
@@ -4007,6 +3956,7 @@
         <w:pStyle w:val="Ttulo2"/>
       </w:pPr>
       <w:r>
+        <w:lastRenderedPageBreak/>
         <w:t>5. Frontend</w:t>
       </w:r>
     </w:p>
@@ -4766,6 +4716,7 @@
       <w:bookmarkStart w:id="20" w:name="componentes-y-contextos-clave"/>
       <w:bookmarkEnd w:id="19"/>
       <w:r>
+        <w:lastRenderedPageBreak/>
         <w:t xml:space="preserve">5.4 </w:t>
       </w:r>
       <w:proofErr w:type="spellStart"/>
@@ -5291,7 +5242,53 @@
         <w:rPr>
           <w:lang w:val="es-ES"/>
         </w:rPr>
-        <w:t xml:space="preserve"> CSRF automático, manejo de tokens, validación robusta.</w:t>
+        <w:t xml:space="preserve"> </w:t>
+      </w:r>
+      <w:r>
+        <w:rPr>
+          <w:u w:val="single"/>
+          <w:lang w:val="es-ES"/>
+        </w:rPr>
+        <w:t>M</w:t>
+      </w:r>
+      <w:r>
+        <w:rPr>
+          <w:u w:val="single"/>
+          <w:lang w:val="es-ES"/>
+        </w:rPr>
+        <w:t>anejo</w:t>
+      </w:r>
+      <w:r>
+        <w:rPr>
+          <w:lang w:val="es-ES"/>
+        </w:rPr>
+        <w:t xml:space="preserve"> de tokens, validación robusta</w:t>
+      </w:r>
+      <w:r>
+        <w:rPr>
+          <w:lang w:val="es-ES"/>
+        </w:rPr>
+        <w:t xml:space="preserve"> con </w:t>
+      </w:r>
+      <w:proofErr w:type="spellStart"/>
+      <w:r>
+        <w:rPr>
+          <w:lang w:val="es-ES"/>
+        </w:rPr>
+        <w:t>Zod</w:t>
+      </w:r>
+      <w:proofErr w:type="spellEnd"/>
+      <w:r>
+        <w:rPr>
+          <w:lang w:val="es-ES"/>
+        </w:rPr>
+        <w:t xml:space="preserve"> y configuración de CORS</w:t>
+      </w:r>
+      <w:r>
+        <w:rPr>
+          <w:lang w:val="es-ES"/>
+        </w:rPr>
+        <w:t>.</w:t>
       </w:r>
     </w:p>
     <w:p>
@@ -5546,6 +5543,7 @@
       <w:bookmarkEnd w:id="16"/>
       <w:bookmarkEnd w:id="22"/>
       <w:r>
+        <w:lastRenderedPageBreak/>
         <w:t xml:space="preserve">6. </w:t>
       </w:r>
       <w:proofErr w:type="spellStart"/>
@@ -5595,33 +5593,6 @@
           <w:bCs/>
           <w:lang w:val="es-ES"/>
         </w:rPr>
-        <w:t>CSRF:</w:t>
-      </w:r>
-      <w:r>
-        <w:rPr>
-          <w:lang w:val="es-ES"/>
-        </w:rPr>
-        <w:t xml:space="preserve"> Protección automática en todas las rutas sensibles.</w:t>
-      </w:r>
-    </w:p>
-    <w:p>
-      <w:pPr>
-        <w:pStyle w:val="Compact"/>
-        <w:numPr>
-          <w:ilvl w:val="0"/>
-          <w:numId w:val="14"/>
-        </w:numPr>
-        <w:ind w:left="1080"/>
-        <w:rPr>
-          <w:lang w:val="es-ES"/>
-        </w:rPr>
-      </w:pPr>
-      <w:r>
-        <w:rPr>
-          <w:b/>
-          <w:bCs/>
-          <w:lang w:val="es-ES"/>
-        </w:rPr>
         <w:t>CORS:</w:t>
       </w:r>
       <w:r>
@@ -5970,7 +5941,7 @@
       </w:pPr>
       <w:r>
         <w:pict w14:anchorId="497AB6EF">
-          <v:rect id="_x0000_i1030" style="width:0;height:1.5pt" o:hralign="center" o:hrstd="t" o:hr="t"/>
+          <v:rect id="_x0000_i1029" style="width:0;height:1.5pt" o:hralign="center" o:hrstd="t" o:hr="t"/>
         </w:pict>
       </w:r>
     </w:p>
@@ -6261,7 +6232,7 @@
     <w:p>
       <w:r>
         <w:pict w14:anchorId="562D9A60">
-          <v:rect id="_x0000_i1031" style="width:0;height:1.5pt" o:hralign="center" o:hrstd="t" o:hr="t"/>
+          <v:rect id="_x0000_i1030" style="width:0;height:1.5pt" o:hralign="center" o:hrstd="t" o:hr="t"/>
         </w:pict>
       </w:r>
     </w:p>
@@ -6469,7 +6440,7 @@
     <w:p>
       <w:r>
         <w:pict w14:anchorId="2E8839F4">
-          <v:rect id="_x0000_i1032" style="width:0;height:1.5pt" o:hralign="center" o:bullet="t" o:hrstd="t" o:hr="t"/>
+          <v:rect id="_x0000_i1031" style="width:0;height:1.5pt" o:hralign="center" o:bullet="t" o:hrstd="t" o:hr="t"/>
         </w:pict>
       </w:r>
     </w:p>
@@ -6863,6 +6834,7 @@
         <w:rPr>
           <w:lang w:val="es-ES"/>
         </w:rPr>
+        <w:lastRenderedPageBreak/>
         <w:t>5</w:t>
       </w:r>
     </w:p>
@@ -7027,6 +6999,7 @@
         <w:rPr>
           <w:lang w:val="es-ES"/>
         </w:rPr>
+        <w:lastRenderedPageBreak/>
         <w:t>7</w:t>
       </w:r>
     </w:p>
@@ -7193,6 +7166,7 @@
         <w:rPr>
           <w:lang w:val="es-ES"/>
         </w:rPr>
+        <w:lastRenderedPageBreak/>
         <w:t>9</w:t>
       </w:r>
     </w:p>
@@ -7359,6 +7333,7 @@
         <w:rPr>
           <w:lang w:val="es-ES"/>
         </w:rPr>
+        <w:lastRenderedPageBreak/>
         <w:t xml:space="preserve">9.2 </w:t>
       </w:r>
       <w:r>
@@ -7549,6 +7524,7 @@
         <w:rPr>
           <w:lang w:val="es-ES"/>
         </w:rPr>
+        <w:lastRenderedPageBreak/>
         <w:t>13</w:t>
       </w:r>
     </w:p>
@@ -7707,6 +7683,7 @@
         <w:rPr>
           <w:lang w:val="es-ES"/>
         </w:rPr>
+        <w:lastRenderedPageBreak/>
         <w:t>15</w:t>
       </w:r>
     </w:p>
@@ -7867,6 +7844,7 @@
         <w:rPr>
           <w:lang w:val="es-ES"/>
         </w:rPr>
+        <w:lastRenderedPageBreak/>
         <w:t>17</w:t>
       </w:r>
     </w:p>
@@ -7955,6 +7933,7 @@
         <w:rPr>
           <w:lang w:val="es-ES"/>
         </w:rPr>
+        <w:lastRenderedPageBreak/>
         <w:t>1</w:t>
       </w:r>
       <w:r>
@@ -8141,6 +8120,7 @@
         <w:rPr>
           <w:lang w:val="es-ES"/>
         </w:rPr>
+        <w:lastRenderedPageBreak/>
         <w:t>20</w:t>
       </w:r>
     </w:p>
@@ -8297,6 +8277,7 @@
         <w:rPr>
           <w:lang w:val="es-ES"/>
         </w:rPr>
+        <w:lastRenderedPageBreak/>
         <w:t>22</w:t>
       </w:r>
     </w:p>
@@ -8512,6 +8493,7 @@
         <w:rPr>
           <w:lang w:val="es-ES"/>
         </w:rPr>
+        <w:lastRenderedPageBreak/>
         <w:t>24</w:t>
       </w:r>
     </w:p>
@@ -8694,6 +8676,7 @@
         <w:rPr>
           <w:lang w:val="es-ES"/>
         </w:rPr>
+        <w:lastRenderedPageBreak/>
         <w:t>26</w:t>
       </w:r>
     </w:p>
@@ -8872,6 +8855,7 @@
         <w:rPr>
           <w:lang w:val="es-ES"/>
         </w:rPr>
+        <w:lastRenderedPageBreak/>
         <w:t>28</w:t>
       </w:r>
     </w:p>
@@ -9051,6 +9035,7 @@
         <w:rPr>
           <w:lang w:val="es-ES"/>
         </w:rPr>
+        <w:lastRenderedPageBreak/>
         <w:t>30</w:t>
       </w:r>
     </w:p>
@@ -9256,6 +9241,7 @@
         <w:rPr>
           <w:lang w:val="es-ES"/>
         </w:rPr>
+        <w:lastRenderedPageBreak/>
         <w:t>32</w:t>
       </w:r>
     </w:p>
@@ -9439,6 +9425,7 @@
         <w:rPr>
           <w:lang w:val="es-ES"/>
         </w:rPr>
+        <w:lastRenderedPageBreak/>
         <w:t>34</w:t>
       </w:r>
     </w:p>
@@ -9629,6 +9616,7 @@
         <w:rPr>
           <w:lang w:val="es-ES"/>
         </w:rPr>
+        <w:lastRenderedPageBreak/>
         <w:t>10</w:t>
       </w:r>
       <w:r>
@@ -9817,7 +9805,7 @@
 <w:numbering xmlns:wpc="http://schemas.microsoft.com/office/word/2010/wordprocessingCanvas" xmlns:cx="http://schemas.microsoft.com/office/drawing/2014/chartex" xmlns:cx1="http://schemas.microsoft.com/office/drawing/2015/9/8/chartex" xmlns:cx2="http://schemas.microsoft.com/office/drawing/2015/10/21/chartex" xmlns:cx3="http://schemas.microsoft.com/office/drawing/2016/5/9/chartex" xmlns:cx4="http://schemas.microsoft.com/office/drawing/2016/5/10/chartex" xmlns:cx5="http://schemas.microsoft.com/office/drawing/2016/5/11/chartex" xmlns:cx6="http://schemas.microsoft.com/office/drawing/2016/5/12/chartex" xmlns:cx7="http://schemas.microsoft.com/office/drawing/2016/5/13/chartex" xmlns:cx8="http://schemas.microsoft.com/office/drawing/2016/5/14/chartex" xmlns:mc="http://schemas.openxmlformats.org/markup-compatibility/2006" xmlns:aink="http://schemas.microsoft.com/office/drawing/2016/ink" xmlns:am3d="http://schemas.microsoft.com/office/drawing/2017/model3d" xmlns:o="urn:schemas-microsoft-com:office:office" xmlns:r="http://schemas.openxmlformats.org/officeDocument/2006/relationships" xmlns:m="http://schemas.openxmlformats.org/officeDocument/2006/math" xmlns:v="urn:schemas-microsoft-com:vml" xmlns:wp14="http://schemas.microsoft.com/office/word/2010/wordprocessingDrawing" xmlns:wp="http://schemas.openxmlformats.org/drawingml/2006/wordprocessingDrawing" xmlns:w10="urn:schemas-microsoft-com:office:word" xmlns:w="http://schemas.openxmlformats.org/wordprocessingml/2006/main" xmlns:w14="http://schemas.microsoft.com/office/word/2010/wordml" xmlns:w15="http://schemas.microsoft.com/office/word/2012/wordml" xmlns:w16cex="http://schemas.microsoft.com/office/word/2018/wordml/cex" xmlns:w16cid="http://schemas.microsoft.com/office/word/2016/wordml/cid" xmlns:w16="http://schemas.microsoft.com/office/word/2018/wordml" xmlns:w16sdtdh="http://schemas.microsoft.com/office/word/2020/wordml/sdtdatahash" xmlns:w16se="http://schemas.microsoft.com/office/word/2015/wordml/symex" xmlns:wpg="http://schemas.microsoft.com/office/word/2010/wordprocessingGroup" xmlns:wpi="http://schemas.microsoft.com/office/word/2010/wordprocessingInk" xmlns:wne="http://schemas.microsoft.com/office/word/2006/wordml" xmlns:wps="http://schemas.microsoft.com/office/word/2010/wordprocessingShape" mc:Ignorable="w14 w15 w16se w16cid w16 w16cex w16sdtdh wp14">
   <w:numPicBullet w:numPicBulletId="0">
     <w:pict>
-      <v:rect w14:anchorId="1FD48D12" id="_x0000_i1298" style="width:0;height:1.5pt" o:hralign="center" o:bullet="t" o:hrstd="t" o:hr="t"/>
+      <v:rect w14:anchorId="1FD48D12" id="_x0000_i1057" style="width:0;height:1.5pt" o:hralign="center" o:bullet="t" o:hrstd="t" o:hr="t"/>
     </w:pict>
   </w:numPicBullet>
   <w:abstractNum w:abstractNumId="0" w15:restartNumberingAfterBreak="0">

</xml_diff>

<commit_message>
Revert "feat: Eliminación completa de todas las referencias a CSRF en el backend y actualizar la documentación para reflejar cambios en la seguridad."
This reverts commit 51cda69e6c2379795fe9db2b32db88cb5769e837.
</commit_message>
<xml_diff>
--- a/docs/DocumentacionGestionDeTareas.docx
+++ b/docs/DocumentacionGestionDeTareas.docx
@@ -1253,13 +1253,13 @@
         <w:rPr>
           <w:lang w:val="es-ES"/>
         </w:rPr>
-        <w:t>, utilizando MongoDB como base de datos. Incluye autenticación segura, validación robusta y una interfaz moderna y responsiva.</w:t>
+        <w:t>, utilizando MongoDB como base de datos. Incluye autenticación segura, protección CSRF, validación robusta y una interfaz moderna y responsiva.</w:t>
       </w:r>
     </w:p>
     <w:p>
       <w:r>
         <w:pict w14:anchorId="203C59C9">
-          <v:rect id="_x0000_i1026" style="width:0;height:1.5pt" o:hralign="center" o:hrstd="t" o:hr="t"/>
+          <v:rect id="_x0000_i1027" style="width:0;height:1.5pt" o:hralign="center" o:hrstd="t" o:hr="t"/>
         </w:pict>
       </w:r>
       <w:bookmarkStart w:id="3" w:name="manual-de-usuario"/>
@@ -1484,7 +1484,6 @@
         <w:rPr>
           <w:lang w:val="es-ES"/>
         </w:rPr>
-        <w:lastRenderedPageBreak/>
         <w:t xml:space="preserve">2.2 </w:t>
       </w:r>
       <w:proofErr w:type="spellStart"/>
@@ -1702,7 +1701,7 @@
         <w:rPr>
           <w:lang w:val="es-ES"/>
         </w:rPr>
-        <w:t xml:space="preserve"> registra todas las peticiones importantes. - Los errores y accesos no autorizados quedan registrados en consola. - El sistema requiere autenticación para acceder a datos sensibles.</w:t>
+        <w:t xml:space="preserve"> registra todas las peticiones importantes. - Los errores y accesos no autorizados quedan registrados en consola. - El sistema está protegido contra CSRF y requiere autenticación para acceder a datos sensibles.</w:t>
       </w:r>
     </w:p>
     <w:p>
@@ -1711,7 +1710,7 @@
       </w:pPr>
       <w:r>
         <w:pict w14:anchorId="464D3A14">
-          <v:rect id="_x0000_i1027" style="width:0;height:1.5pt" o:hralign="center" o:hrstd="t" o:hr="t"/>
+          <v:rect id="_x0000_i1028" style="width:0;height:1.5pt" o:hralign="center" o:hrstd="t" o:hr="t"/>
         </w:pict>
       </w:r>
     </w:p>
@@ -2140,7 +2139,7 @@
         <w:rPr>
           <w:lang w:val="es-ES"/>
         </w:rPr>
-        <w:t xml:space="preserve"> Implementa CORS, JWT y validación de datos con </w:t>
+        <w:t xml:space="preserve"> Implementa CSRF, CORS, JWT y validación de datos con </w:t>
       </w:r>
       <w:proofErr w:type="spellStart"/>
       <w:r>
@@ -2321,7 +2320,6 @@
         <w:pStyle w:val="Ttulo2"/>
       </w:pPr>
       <w:r>
-        <w:lastRenderedPageBreak/>
         <w:t>4. Backend</w:t>
       </w:r>
     </w:p>
@@ -2634,6 +2632,33 @@
     </w:p>
     <w:p>
       <w:pPr>
+        <w:pStyle w:val="Compact"/>
+        <w:numPr>
+          <w:ilvl w:val="0"/>
+          <w:numId w:val="4"/>
+        </w:numPr>
+        <w:ind w:left="1080"/>
+        <w:rPr>
+          <w:lang w:val="es-ES"/>
+        </w:rPr>
+      </w:pPr>
+      <w:r>
+        <w:rPr>
+          <w:b/>
+          <w:bCs/>
+          <w:lang w:val="es-ES"/>
+        </w:rPr>
+        <w:t>CSURF:</w:t>
+      </w:r>
+      <w:r>
+        <w:rPr>
+          <w:lang w:val="es-ES"/>
+        </w:rPr>
+        <w:t xml:space="preserve"> Protección contra ataques CSRF.</w:t>
+      </w:r>
+    </w:p>
+    <w:p>
+      <w:pPr>
         <w:pStyle w:val="Ttulo3"/>
         <w:ind w:left="360"/>
       </w:pPr>
@@ -3367,7 +3392,6 @@
       <w:bookmarkStart w:id="13" w:name="seguridad-y-buenas-prácticas"/>
       <w:bookmarkEnd w:id="12"/>
       <w:r>
-        <w:lastRenderedPageBreak/>
         <w:t xml:space="preserve">4.4 </w:t>
       </w:r>
       <w:proofErr w:type="spellStart"/>
@@ -3391,6 +3415,33 @@
         <w:t>Prácticas</w:t>
       </w:r>
       <w:proofErr w:type="spellEnd"/>
+    </w:p>
+    <w:p>
+      <w:pPr>
+        <w:pStyle w:val="Compact"/>
+        <w:numPr>
+          <w:ilvl w:val="0"/>
+          <w:numId w:val="7"/>
+        </w:numPr>
+        <w:ind w:left="1080"/>
+        <w:rPr>
+          <w:lang w:val="es-ES"/>
+        </w:rPr>
+      </w:pPr>
+      <w:r>
+        <w:rPr>
+          <w:b/>
+          <w:bCs/>
+          <w:lang w:val="es-ES"/>
+        </w:rPr>
+        <w:t>CSRF:</w:t>
+      </w:r>
+      <w:r>
+        <w:rPr>
+          <w:lang w:val="es-ES"/>
+        </w:rPr>
+        <w:t xml:space="preserve"> Implementado con CSURF y cookies.</w:t>
+      </w:r>
     </w:p>
     <w:p>
       <w:pPr>
@@ -3931,7 +3982,7 @@
       </w:pPr>
       <w:r>
         <w:pict w14:anchorId="4588E779">
-          <v:rect id="_x0000_i1028" style="width:0;height:1.5pt" o:hralign="center" o:hrstd="t" o:hr="t"/>
+          <v:rect id="_x0000_i1029" style="width:0;height:1.5pt" o:hralign="center" o:hrstd="t" o:hr="t"/>
         </w:pict>
       </w:r>
     </w:p>
@@ -3956,7 +4007,6 @@
         <w:pStyle w:val="Ttulo2"/>
       </w:pPr>
       <w:r>
-        <w:lastRenderedPageBreak/>
         <w:t>5. Frontend</w:t>
       </w:r>
     </w:p>
@@ -4716,7 +4766,6 @@
       <w:bookmarkStart w:id="20" w:name="componentes-y-contextos-clave"/>
       <w:bookmarkEnd w:id="19"/>
       <w:r>
-        <w:lastRenderedPageBreak/>
         <w:t xml:space="preserve">5.4 </w:t>
       </w:r>
       <w:proofErr w:type="spellStart"/>
@@ -5242,53 +5291,7 @@
         <w:rPr>
           <w:lang w:val="es-ES"/>
         </w:rPr>
-        <w:t xml:space="preserve"> </w:t>
-      </w:r>
-      <w:r>
-        <w:rPr>
-          <w:u w:val="single"/>
-          <w:lang w:val="es-ES"/>
-        </w:rPr>
-        <w:t>M</w:t>
-      </w:r>
-      <w:r>
-        <w:rPr>
-          <w:u w:val="single"/>
-          <w:lang w:val="es-ES"/>
-        </w:rPr>
-        <w:t>anejo</w:t>
-      </w:r>
-      <w:r>
-        <w:rPr>
-          <w:lang w:val="es-ES"/>
-        </w:rPr>
-        <w:t xml:space="preserve"> de tokens, validación robusta</w:t>
-      </w:r>
-      <w:r>
-        <w:rPr>
-          <w:lang w:val="es-ES"/>
-        </w:rPr>
-        <w:t xml:space="preserve"> con </w:t>
-      </w:r>
-      <w:proofErr w:type="spellStart"/>
-      <w:r>
-        <w:rPr>
-          <w:lang w:val="es-ES"/>
-        </w:rPr>
-        <w:t>Zod</w:t>
-      </w:r>
-      <w:proofErr w:type="spellEnd"/>
-      <w:r>
-        <w:rPr>
-          <w:lang w:val="es-ES"/>
-        </w:rPr>
-        <w:t xml:space="preserve"> y configuración de CORS</w:t>
-      </w:r>
-      <w:r>
-        <w:rPr>
-          <w:lang w:val="es-ES"/>
-        </w:rPr>
-        <w:t>.</w:t>
+        <w:t xml:space="preserve"> CSRF automático, manejo de tokens, validación robusta.</w:t>
       </w:r>
     </w:p>
     <w:p>
@@ -5543,7 +5546,6 @@
       <w:bookmarkEnd w:id="16"/>
       <w:bookmarkEnd w:id="22"/>
       <w:r>
-        <w:lastRenderedPageBreak/>
         <w:t xml:space="preserve">6. </w:t>
       </w:r>
       <w:proofErr w:type="spellStart"/>
@@ -5593,6 +5595,33 @@
           <w:bCs/>
           <w:lang w:val="es-ES"/>
         </w:rPr>
+        <w:t>CSRF:</w:t>
+      </w:r>
+      <w:r>
+        <w:rPr>
+          <w:lang w:val="es-ES"/>
+        </w:rPr>
+        <w:t xml:space="preserve"> Protección automática en todas las rutas sensibles.</w:t>
+      </w:r>
+    </w:p>
+    <w:p>
+      <w:pPr>
+        <w:pStyle w:val="Compact"/>
+        <w:numPr>
+          <w:ilvl w:val="0"/>
+          <w:numId w:val="14"/>
+        </w:numPr>
+        <w:ind w:left="1080"/>
+        <w:rPr>
+          <w:lang w:val="es-ES"/>
+        </w:rPr>
+      </w:pPr>
+      <w:r>
+        <w:rPr>
+          <w:b/>
+          <w:bCs/>
+          <w:lang w:val="es-ES"/>
+        </w:rPr>
         <w:t>CORS:</w:t>
       </w:r>
       <w:r>
@@ -5941,7 +5970,7 @@
       </w:pPr>
       <w:r>
         <w:pict w14:anchorId="497AB6EF">
-          <v:rect id="_x0000_i1029" style="width:0;height:1.5pt" o:hralign="center" o:hrstd="t" o:hr="t"/>
+          <v:rect id="_x0000_i1030" style="width:0;height:1.5pt" o:hralign="center" o:hrstd="t" o:hr="t"/>
         </w:pict>
       </w:r>
     </w:p>
@@ -6232,7 +6261,7 @@
     <w:p>
       <w:r>
         <w:pict w14:anchorId="562D9A60">
-          <v:rect id="_x0000_i1030" style="width:0;height:1.5pt" o:hralign="center" o:hrstd="t" o:hr="t"/>
+          <v:rect id="_x0000_i1031" style="width:0;height:1.5pt" o:hralign="center" o:hrstd="t" o:hr="t"/>
         </w:pict>
       </w:r>
     </w:p>
@@ -6440,7 +6469,7 @@
     <w:p>
       <w:r>
         <w:pict w14:anchorId="2E8839F4">
-          <v:rect id="_x0000_i1031" style="width:0;height:1.5pt" o:hralign="center" o:bullet="t" o:hrstd="t" o:hr="t"/>
+          <v:rect id="_x0000_i1032" style="width:0;height:1.5pt" o:hralign="center" o:bullet="t" o:hrstd="t" o:hr="t"/>
         </w:pict>
       </w:r>
     </w:p>
@@ -6834,7 +6863,6 @@
         <w:rPr>
           <w:lang w:val="es-ES"/>
         </w:rPr>
-        <w:lastRenderedPageBreak/>
         <w:t>5</w:t>
       </w:r>
     </w:p>
@@ -6999,7 +7027,6 @@
         <w:rPr>
           <w:lang w:val="es-ES"/>
         </w:rPr>
-        <w:lastRenderedPageBreak/>
         <w:t>7</w:t>
       </w:r>
     </w:p>
@@ -7166,7 +7193,6 @@
         <w:rPr>
           <w:lang w:val="es-ES"/>
         </w:rPr>
-        <w:lastRenderedPageBreak/>
         <w:t>9</w:t>
       </w:r>
     </w:p>
@@ -7333,7 +7359,6 @@
         <w:rPr>
           <w:lang w:val="es-ES"/>
         </w:rPr>
-        <w:lastRenderedPageBreak/>
         <w:t xml:space="preserve">9.2 </w:t>
       </w:r>
       <w:r>
@@ -7524,7 +7549,6 @@
         <w:rPr>
           <w:lang w:val="es-ES"/>
         </w:rPr>
-        <w:lastRenderedPageBreak/>
         <w:t>13</w:t>
       </w:r>
     </w:p>
@@ -7683,7 +7707,6 @@
         <w:rPr>
           <w:lang w:val="es-ES"/>
         </w:rPr>
-        <w:lastRenderedPageBreak/>
         <w:t>15</w:t>
       </w:r>
     </w:p>
@@ -7844,7 +7867,6 @@
         <w:rPr>
           <w:lang w:val="es-ES"/>
         </w:rPr>
-        <w:lastRenderedPageBreak/>
         <w:t>17</w:t>
       </w:r>
     </w:p>
@@ -7933,7 +7955,6 @@
         <w:rPr>
           <w:lang w:val="es-ES"/>
         </w:rPr>
-        <w:lastRenderedPageBreak/>
         <w:t>1</w:t>
       </w:r>
       <w:r>
@@ -8120,7 +8141,6 @@
         <w:rPr>
           <w:lang w:val="es-ES"/>
         </w:rPr>
-        <w:lastRenderedPageBreak/>
         <w:t>20</w:t>
       </w:r>
     </w:p>
@@ -8277,7 +8297,6 @@
         <w:rPr>
           <w:lang w:val="es-ES"/>
         </w:rPr>
-        <w:lastRenderedPageBreak/>
         <w:t>22</w:t>
       </w:r>
     </w:p>
@@ -8493,7 +8512,6 @@
         <w:rPr>
           <w:lang w:val="es-ES"/>
         </w:rPr>
-        <w:lastRenderedPageBreak/>
         <w:t>24</w:t>
       </w:r>
     </w:p>
@@ -8676,7 +8694,6 @@
         <w:rPr>
           <w:lang w:val="es-ES"/>
         </w:rPr>
-        <w:lastRenderedPageBreak/>
         <w:t>26</w:t>
       </w:r>
     </w:p>
@@ -8855,7 +8872,6 @@
         <w:rPr>
           <w:lang w:val="es-ES"/>
         </w:rPr>
-        <w:lastRenderedPageBreak/>
         <w:t>28</w:t>
       </w:r>
     </w:p>
@@ -9035,7 +9051,6 @@
         <w:rPr>
           <w:lang w:val="es-ES"/>
         </w:rPr>
-        <w:lastRenderedPageBreak/>
         <w:t>30</w:t>
       </w:r>
     </w:p>
@@ -9241,7 +9256,6 @@
         <w:rPr>
           <w:lang w:val="es-ES"/>
         </w:rPr>
-        <w:lastRenderedPageBreak/>
         <w:t>32</w:t>
       </w:r>
     </w:p>
@@ -9425,7 +9439,6 @@
         <w:rPr>
           <w:lang w:val="es-ES"/>
         </w:rPr>
-        <w:lastRenderedPageBreak/>
         <w:t>34</w:t>
       </w:r>
     </w:p>
@@ -9616,7 +9629,6 @@
         <w:rPr>
           <w:lang w:val="es-ES"/>
         </w:rPr>
-        <w:lastRenderedPageBreak/>
         <w:t>10</w:t>
       </w:r>
       <w:r>
@@ -9805,7 +9817,7 @@
 <w:numbering xmlns:wpc="http://schemas.microsoft.com/office/word/2010/wordprocessingCanvas" xmlns:cx="http://schemas.microsoft.com/office/drawing/2014/chartex" xmlns:cx1="http://schemas.microsoft.com/office/drawing/2015/9/8/chartex" xmlns:cx2="http://schemas.microsoft.com/office/drawing/2015/10/21/chartex" xmlns:cx3="http://schemas.microsoft.com/office/drawing/2016/5/9/chartex" xmlns:cx4="http://schemas.microsoft.com/office/drawing/2016/5/10/chartex" xmlns:cx5="http://schemas.microsoft.com/office/drawing/2016/5/11/chartex" xmlns:cx6="http://schemas.microsoft.com/office/drawing/2016/5/12/chartex" xmlns:cx7="http://schemas.microsoft.com/office/drawing/2016/5/13/chartex" xmlns:cx8="http://schemas.microsoft.com/office/drawing/2016/5/14/chartex" xmlns:mc="http://schemas.openxmlformats.org/markup-compatibility/2006" xmlns:aink="http://schemas.microsoft.com/office/drawing/2016/ink" xmlns:am3d="http://schemas.microsoft.com/office/drawing/2017/model3d" xmlns:o="urn:schemas-microsoft-com:office:office" xmlns:r="http://schemas.openxmlformats.org/officeDocument/2006/relationships" xmlns:m="http://schemas.openxmlformats.org/officeDocument/2006/math" xmlns:v="urn:schemas-microsoft-com:vml" xmlns:wp14="http://schemas.microsoft.com/office/word/2010/wordprocessingDrawing" xmlns:wp="http://schemas.openxmlformats.org/drawingml/2006/wordprocessingDrawing" xmlns:w10="urn:schemas-microsoft-com:office:word" xmlns:w="http://schemas.openxmlformats.org/wordprocessingml/2006/main" xmlns:w14="http://schemas.microsoft.com/office/word/2010/wordml" xmlns:w15="http://schemas.microsoft.com/office/word/2012/wordml" xmlns:w16cex="http://schemas.microsoft.com/office/word/2018/wordml/cex" xmlns:w16cid="http://schemas.microsoft.com/office/word/2016/wordml/cid" xmlns:w16="http://schemas.microsoft.com/office/word/2018/wordml" xmlns:w16sdtdh="http://schemas.microsoft.com/office/word/2020/wordml/sdtdatahash" xmlns:w16se="http://schemas.microsoft.com/office/word/2015/wordml/symex" xmlns:wpg="http://schemas.microsoft.com/office/word/2010/wordprocessingGroup" xmlns:wpi="http://schemas.microsoft.com/office/word/2010/wordprocessingInk" xmlns:wne="http://schemas.microsoft.com/office/word/2006/wordml" xmlns:wps="http://schemas.microsoft.com/office/word/2010/wordprocessingShape" mc:Ignorable="w14 w15 w16se w16cid w16 w16cex w16sdtdh wp14">
   <w:numPicBullet w:numPicBulletId="0">
     <w:pict>
-      <v:rect w14:anchorId="1FD48D12" id="_x0000_i1057" style="width:0;height:1.5pt" o:hralign="center" o:bullet="t" o:hrstd="t" o:hr="t"/>
+      <v:rect w14:anchorId="1FD48D12" id="_x0000_i1298" style="width:0;height:1.5pt" o:hralign="center" o:bullet="t" o:hrstd="t" o:hr="t"/>
     </w:pict>
   </w:numPicBullet>
   <w:abstractNum w:abstractNumId="0" w15:restartNumberingAfterBreak="0">

</xml_diff>